<commit_message>
Convergence and plots for p=1 added
</commit_message>
<xml_diff>
--- a/Homework2/AERO 430 Report - Hmwk 2.docx
+++ b/Homework2/AERO 430 Report - Hmwk 2.docx
@@ -246,7 +246,17 @@
           <w:szCs w:val="28"/>
         </w:rPr>
         <w:lastRenderedPageBreak/>
-        <w:t>1) Formulat</w:t>
+        <w:t xml:space="preserve">1) </w:t>
+      </w:r>
+      <w:bookmarkStart w:id="1" w:name="_GoBack"/>
+      <w:r>
+        <w:rPr>
+          <w:rFonts w:ascii="Times New Roman" w:eastAsia="Times New Roman" w:hAnsi="Times New Roman" w:cs="Times New Roman"/>
+          <w:color w:val="000000"/>
+          <w:sz w:val="28"/>
+          <w:szCs w:val="28"/>
+        </w:rPr>
+        <w:t>Formulat</w:t>
       </w:r>
       <w:r>
         <w:rPr>
@@ -963,6 +973,7 @@
         <w:t xml:space="preserve"> </w:t>
       </w:r>
     </w:p>
+    <w:bookmarkEnd w:id="1"/>
     <w:p>
       <w:pPr>
         <w:shd w:val="clear" w:color="auto" w:fill="FFFFFF"/>
@@ -1122,7 +1133,27 @@
           <w:sz w:val="24"/>
           <w:szCs w:val="24"/>
         </w:rPr>
-        <w:t>To take ambient temperature into consideration, the equation can be describe by</w:t>
+        <w:t xml:space="preserve">To take ambient temperature into consideration, the equation can be </w:t>
+      </w:r>
+      <w:proofErr w:type="gramStart"/>
+      <w:r>
+        <w:rPr>
+          <w:rFonts w:ascii="Times New Roman" w:eastAsia="Times New Roman" w:hAnsi="Times New Roman" w:cs="Times New Roman"/>
+          <w:color w:val="000000"/>
+          <w:sz w:val="24"/>
+          <w:szCs w:val="24"/>
+        </w:rPr>
+        <w:t>describe</w:t>
+      </w:r>
+      <w:proofErr w:type="gramEnd"/>
+      <w:r>
+        <w:rPr>
+          <w:rFonts w:ascii="Times New Roman" w:eastAsia="Times New Roman" w:hAnsi="Times New Roman" w:cs="Times New Roman"/>
+          <w:color w:val="000000"/>
+          <w:sz w:val="24"/>
+          <w:szCs w:val="24"/>
+        </w:rPr>
+        <w:t xml:space="preserve"> by</w:t>
       </w:r>
       <w:r>
         <w:rPr>
@@ -1353,7 +1384,27 @@
           <w:sz w:val="24"/>
           <w:szCs w:val="24"/>
         </w:rPr>
-        <w:t>linear systems of equations using T(0) = 0 and T(L) = 100:</w:t>
+        <w:t xml:space="preserve">linear systems of equations using </w:t>
+      </w:r>
+      <w:proofErr w:type="gramStart"/>
+      <w:r>
+        <w:rPr>
+          <w:rFonts w:ascii="Times New Roman" w:eastAsia="Times New Roman" w:hAnsi="Times New Roman" w:cs="Times New Roman"/>
+          <w:color w:val="000000"/>
+          <w:sz w:val="24"/>
+          <w:szCs w:val="24"/>
+        </w:rPr>
+        <w:t>T(</w:t>
+      </w:r>
+      <w:proofErr w:type="gramEnd"/>
+      <w:r>
+        <w:rPr>
+          <w:rFonts w:ascii="Times New Roman" w:eastAsia="Times New Roman" w:hAnsi="Times New Roman" w:cs="Times New Roman"/>
+          <w:color w:val="000000"/>
+          <w:sz w:val="24"/>
+          <w:szCs w:val="24"/>
+        </w:rPr>
+        <w:t>0) = 0 and T(L) = 100:</w:t>
       </w:r>
     </w:p>
     <w:p>
@@ -4368,8 +4419,19 @@
           <w:sz w:val="24"/>
           <w:szCs w:val="24"/>
         </w:rPr>
-        <w:t xml:space="preserve"> = 1/(</w:t>
-      </w:r>
+        <w:t xml:space="preserve"> = 1</w:t>
+      </w:r>
+      <w:proofErr w:type="gramStart"/>
+      <w:r>
+        <w:rPr>
+          <w:rFonts w:ascii="Times New Roman" w:eastAsia="Times New Roman" w:hAnsi="Times New Roman" w:cs="Times New Roman"/>
+          <w:color w:val="000000"/>
+          <w:sz w:val="24"/>
+          <w:szCs w:val="24"/>
+        </w:rPr>
+        <w:t>/(</w:t>
+      </w:r>
+      <w:proofErr w:type="gramEnd"/>
       <m:oMath>
         <m:sSup>
           <m:sSupPr>
@@ -9383,8 +9445,19 @@
           <w:sz w:val="24"/>
           <w:szCs w:val="24"/>
         </w:rPr>
-        <w:t>By computing the heat entering the domain at x=L;</w:t>
-      </w:r>
+        <w:t>By computing the heat entering the domain at x=</w:t>
+      </w:r>
+      <w:proofErr w:type="gramStart"/>
+      <w:r>
+        <w:rPr>
+          <w:rFonts w:ascii="Times New Roman" w:eastAsia="Times New Roman" w:hAnsi="Times New Roman" w:cs="Times New Roman"/>
+          <w:color w:val="000000"/>
+          <w:sz w:val="24"/>
+          <w:szCs w:val="24"/>
+        </w:rPr>
+        <w:t>L;</w:t>
+      </w:r>
+      <w:proofErr w:type="gramEnd"/>
     </w:p>
     <w:p>
       <w:pPr>
@@ -10299,7 +10372,27 @@
           <w:sz w:val="24"/>
           <w:szCs w:val="24"/>
         </w:rPr>
-        <w:t>Using Simpsons rule, the total lateral heat flux can found and programmed in python. The lateral heat can also be extrapolated using Richardson extrapolation with the following relationship:</w:t>
+        <w:t xml:space="preserve">Using Simpsons rule, the total lateral heat flux can </w:t>
+      </w:r>
+      <w:proofErr w:type="gramStart"/>
+      <w:r>
+        <w:rPr>
+          <w:rFonts w:ascii="Times New Roman" w:eastAsia="Times New Roman" w:hAnsi="Times New Roman" w:cs="Times New Roman"/>
+          <w:color w:val="000000"/>
+          <w:sz w:val="24"/>
+          <w:szCs w:val="24"/>
+        </w:rPr>
+        <w:t>found</w:t>
+      </w:r>
+      <w:proofErr w:type="gramEnd"/>
+      <w:r>
+        <w:rPr>
+          <w:rFonts w:ascii="Times New Roman" w:eastAsia="Times New Roman" w:hAnsi="Times New Roman" w:cs="Times New Roman"/>
+          <w:color w:val="000000"/>
+          <w:sz w:val="24"/>
+          <w:szCs w:val="24"/>
+        </w:rPr>
+        <w:t xml:space="preserve"> and programmed in python. The lateral heat can also be extrapolated using Richardson extrapolation with the following relationship:</w:t>
       </w:r>
     </w:p>
     <w:p>
@@ -10702,8 +10795,6 @@
           <w:szCs w:val="24"/>
         </w:rPr>
       </w:pPr>
-      <w:bookmarkStart w:id="1" w:name="_GoBack"/>
-      <w:bookmarkEnd w:id="1"/>
     </w:p>
     <w:p>
       <w:pPr>

</xml_diff>